<commit_message>
profiles ekranları usta ve musteri karsılama ekranı edit profiles ekranı önyüzü eklendi
</commit_message>
<xml_diff>
--- a/ustayardım/Dbyapısı.docx
+++ b/ustayardım/Dbyapısı.docx
@@ -11,7 +11,6 @@
           <w:szCs w:val="28"/>
         </w:rPr>
       </w:pPr>
-      <w:proofErr w:type="spellStart"/>
       <w:r>
         <w:rPr>
           <w:b/>
@@ -22,91 +21,1731 @@
         </w:rPr>
         <w:t>User_Table</w:t>
       </w:r>
-      <w:proofErr w:type="spellEnd"/>
-    </w:p>
-    <w:p>
-      <w:proofErr w:type="spellStart"/>
-      <w:proofErr w:type="gramStart"/>
-      <w:r>
-        <w:t>user</w:t>
-      </w:r>
-      <w:proofErr w:type="gramEnd"/>
-      <w:r>
-        <w:t>_id</w:t>
-      </w:r>
-      <w:proofErr w:type="spellEnd"/>
-    </w:p>
-    <w:p>
-      <w:proofErr w:type="spellStart"/>
-      <w:proofErr w:type="gramStart"/>
-      <w:r>
-        <w:t>user</w:t>
-      </w:r>
-      <w:proofErr w:type="gramEnd"/>
-      <w:r>
-        <w:t>_name</w:t>
-      </w:r>
-      <w:proofErr w:type="spellEnd"/>
-    </w:p>
-    <w:p>
-      <w:proofErr w:type="spellStart"/>
-      <w:proofErr w:type="gramStart"/>
-      <w:r>
-        <w:t>user</w:t>
-      </w:r>
-      <w:proofErr w:type="gramEnd"/>
-      <w:r>
-        <w:t>_surname</w:t>
-      </w:r>
-      <w:proofErr w:type="spellEnd"/>
-    </w:p>
-    <w:p>
-      <w:r>
-        <w:t>Eposta</w:t>
-      </w:r>
-    </w:p>
-    <w:p>
-      <w:proofErr w:type="gramStart"/>
-      <w:r>
-        <w:t>şifre</w:t>
-      </w:r>
-      <w:proofErr w:type="gramEnd"/>
-    </w:p>
-    <w:p>
-      <w:proofErr w:type="spellStart"/>
-      <w:proofErr w:type="gramStart"/>
-      <w:r>
-        <w:t>il</w:t>
-      </w:r>
-      <w:proofErr w:type="gramEnd"/>
-      <w:r>
-        <w:t>_id</w:t>
-      </w:r>
-      <w:proofErr w:type="spellEnd"/>
-      <w:r>
-        <w:t xml:space="preserve"> (</w:t>
-      </w:r>
-      <w:proofErr w:type="spellStart"/>
-      <w:r>
-        <w:t>Sehirler</w:t>
-      </w:r>
-      <w:proofErr w:type="spellEnd"/>
-      <w:r>
-        <w:t xml:space="preserve"> tablosuna referans)</w:t>
-      </w:r>
-    </w:p>
-    <w:p>
-      <w:proofErr w:type="spellStart"/>
-      <w:proofErr w:type="gramStart"/>
-      <w:r>
-        <w:t>kayıt</w:t>
-      </w:r>
-      <w:proofErr w:type="gramEnd"/>
-      <w:r>
-        <w:t>_tarihi</w:t>
-      </w:r>
-      <w:proofErr w:type="spellEnd"/>
-    </w:p>
+    </w:p>
+    <w:tbl>
+      <w:tblPr>
+        <w:tblW w:w="4392" w:type="dxa"/>
+        <w:tblCellMar>
+          <w:left w:w="150" w:type="dxa"/>
+          <w:right w:w="150" w:type="dxa"/>
+        </w:tblCellMar>
+        <w:tblLook w:val="04A0" w:firstRow="1" w:lastRow="0" w:firstColumn="1" w:lastColumn="0" w:noHBand="0" w:noVBand="1"/>
+      </w:tblPr>
+      <w:tblGrid>
+        <w:gridCol w:w="2689"/>
+        <w:gridCol w:w="1703"/>
+      </w:tblGrid>
+      <w:tr>
+        <w:tc>
+          <w:tcPr>
+            <w:tcW w:w="2610" w:type="dxa"/>
+            <w:tcMar>
+              <w:top w:w="0" w:type="dxa"/>
+              <w:left w:w="480" w:type="dxa"/>
+              <w:bottom w:w="0" w:type="dxa"/>
+              <w:right w:w="48" w:type="dxa"/>
+            </w:tcMar>
+            <w:hideMark/>
+          </w:tcPr>
+          <w:p>
+            <w:pPr>
+              <w:spacing w:after="0" w:line="240" w:lineRule="auto"/>
+              <w:rPr>
+                <w:rFonts w:ascii="Courier New" w:eastAsia="Times New Roman" w:hAnsi="Courier New" w:cs="Courier New"/>
+                <w:b/>
+                <w:bCs/>
+                <w:color w:val="3B4151"/>
+                <w:sz w:val="18"/>
+                <w:szCs w:val="18"/>
+                <w:lang w:eastAsia="tr-TR"/>
+              </w:rPr>
+            </w:pPr>
+            <w:r>
+              <w:rPr>
+                <w:rFonts w:ascii="Courier New" w:eastAsia="Times New Roman" w:hAnsi="Courier New" w:cs="Courier New"/>
+                <w:b/>
+                <w:bCs/>
+                <w:color w:val="3B4151"/>
+                <w:sz w:val="18"/>
+                <w:szCs w:val="18"/>
+                <w:lang w:eastAsia="tr-TR"/>
+              </w:rPr>
+              <w:t>id</w:t>
+            </w:r>
+          </w:p>
+        </w:tc>
+        <w:tc>
+          <w:tcPr>
+            <w:tcW w:w="0" w:type="auto"/>
+            <w:tcMar>
+              <w:top w:w="0" w:type="dxa"/>
+              <w:left w:w="0" w:type="dxa"/>
+              <w:bottom w:w="0" w:type="dxa"/>
+              <w:right w:w="0" w:type="dxa"/>
+            </w:tcMar>
+            <w:hideMark/>
+          </w:tcPr>
+          <w:p>
+            <w:pPr>
+              <w:spacing w:after="0" w:line="240" w:lineRule="auto"/>
+              <w:rPr>
+                <w:rFonts w:ascii="Courier New" w:eastAsia="Times New Roman" w:hAnsi="Courier New" w:cs="Courier New"/>
+                <w:b/>
+                <w:bCs/>
+                <w:color w:val="3B4151"/>
+                <w:sz w:val="18"/>
+                <w:szCs w:val="18"/>
+                <w:lang w:eastAsia="tr-TR"/>
+              </w:rPr>
+            </w:pPr>
+            <w:r>
+              <w:rPr>
+                <w:rFonts w:ascii="Courier New" w:eastAsia="Times New Roman" w:hAnsi="Courier New" w:cs="Courier New"/>
+                <w:b/>
+                <w:bCs/>
+                <w:color w:val="3B4151"/>
+                <w:sz w:val="18"/>
+                <w:szCs w:val="18"/>
+                <w:lang w:eastAsia="tr-TR"/>
+              </w:rPr>
+              <w:t>[...]</w:t>
+            </w:r>
+          </w:p>
+        </w:tc>
+      </w:tr>
+      <w:tr>
+        <w:tc>
+          <w:tcPr>
+            <w:tcW w:w="2610" w:type="dxa"/>
+            <w:tcMar>
+              <w:top w:w="0" w:type="dxa"/>
+              <w:left w:w="480" w:type="dxa"/>
+              <w:bottom w:w="0" w:type="dxa"/>
+              <w:right w:w="48" w:type="dxa"/>
+            </w:tcMar>
+            <w:hideMark/>
+          </w:tcPr>
+          <w:p>
+            <w:pPr>
+              <w:spacing w:after="0" w:line="240" w:lineRule="auto"/>
+              <w:rPr>
+                <w:rFonts w:ascii="Courier New" w:eastAsia="Times New Roman" w:hAnsi="Courier New" w:cs="Courier New"/>
+                <w:b/>
+                <w:bCs/>
+                <w:color w:val="3B4151"/>
+                <w:sz w:val="18"/>
+                <w:szCs w:val="18"/>
+                <w:lang w:eastAsia="tr-TR"/>
+              </w:rPr>
+            </w:pPr>
+            <w:r>
+              <w:rPr>
+                <w:rFonts w:ascii="Courier New" w:eastAsia="Times New Roman" w:hAnsi="Courier New" w:cs="Courier New"/>
+                <w:b/>
+                <w:bCs/>
+                <w:color w:val="3B4151"/>
+                <w:sz w:val="18"/>
+                <w:szCs w:val="18"/>
+                <w:lang w:eastAsia="tr-TR"/>
+              </w:rPr>
+              <w:t>normalizedUserName</w:t>
+            </w:r>
+          </w:p>
+        </w:tc>
+        <w:tc>
+          <w:tcPr>
+            <w:tcW w:w="0" w:type="auto"/>
+            <w:tcMar>
+              <w:top w:w="0" w:type="dxa"/>
+              <w:left w:w="0" w:type="dxa"/>
+              <w:bottom w:w="0" w:type="dxa"/>
+              <w:right w:w="0" w:type="dxa"/>
+            </w:tcMar>
+            <w:hideMark/>
+          </w:tcPr>
+          <w:p>
+            <w:pPr>
+              <w:spacing w:after="0" w:line="240" w:lineRule="auto"/>
+              <w:rPr>
+                <w:rFonts w:ascii="Courier New" w:eastAsia="Times New Roman" w:hAnsi="Courier New" w:cs="Courier New"/>
+                <w:b/>
+                <w:bCs/>
+                <w:color w:val="3B4151"/>
+                <w:sz w:val="18"/>
+                <w:szCs w:val="18"/>
+                <w:lang w:eastAsia="tr-TR"/>
+              </w:rPr>
+            </w:pPr>
+            <w:r>
+              <w:rPr>
+                <w:rFonts w:ascii="Courier New" w:eastAsia="Times New Roman" w:hAnsi="Courier New" w:cs="Courier New"/>
+                <w:b/>
+                <w:bCs/>
+                <w:color w:val="3B4151"/>
+                <w:sz w:val="18"/>
+                <w:szCs w:val="18"/>
+                <w:lang w:eastAsia="tr-TR"/>
+              </w:rPr>
+              <w:t>[...]</w:t>
+            </w:r>
+          </w:p>
+        </w:tc>
+      </w:tr>
+      <w:tr>
+        <w:tc>
+          <w:tcPr>
+            <w:tcW w:w="2610" w:type="dxa"/>
+            <w:tcMar>
+              <w:top w:w="0" w:type="dxa"/>
+              <w:left w:w="480" w:type="dxa"/>
+              <w:bottom w:w="0" w:type="dxa"/>
+              <w:right w:w="48" w:type="dxa"/>
+            </w:tcMar>
+            <w:hideMark/>
+          </w:tcPr>
+          <w:p>
+            <w:pPr>
+              <w:spacing w:after="0" w:line="240" w:lineRule="auto"/>
+              <w:rPr>
+                <w:rFonts w:ascii="Courier New" w:eastAsia="Times New Roman" w:hAnsi="Courier New" w:cs="Courier New"/>
+                <w:b/>
+                <w:bCs/>
+                <w:color w:val="3B4151"/>
+                <w:sz w:val="18"/>
+                <w:szCs w:val="18"/>
+                <w:lang w:eastAsia="tr-TR"/>
+              </w:rPr>
+            </w:pPr>
+            <w:r>
+              <w:rPr>
+                <w:rFonts w:ascii="Courier New" w:eastAsia="Times New Roman" w:hAnsi="Courier New" w:cs="Courier New"/>
+                <w:b/>
+                <w:bCs/>
+                <w:color w:val="3B4151"/>
+                <w:sz w:val="18"/>
+                <w:szCs w:val="18"/>
+                <w:lang w:eastAsia="tr-TR"/>
+              </w:rPr>
+              <w:t>email</w:t>
+            </w:r>
+          </w:p>
+        </w:tc>
+        <w:tc>
+          <w:tcPr>
+            <w:tcW w:w="0" w:type="auto"/>
+            <w:tcMar>
+              <w:top w:w="0" w:type="dxa"/>
+              <w:left w:w="0" w:type="dxa"/>
+              <w:bottom w:w="0" w:type="dxa"/>
+              <w:right w:w="0" w:type="dxa"/>
+            </w:tcMar>
+            <w:hideMark/>
+          </w:tcPr>
+          <w:p>
+            <w:pPr>
+              <w:spacing w:after="0" w:line="240" w:lineRule="auto"/>
+              <w:rPr>
+                <w:rFonts w:ascii="Courier New" w:eastAsia="Times New Roman" w:hAnsi="Courier New" w:cs="Courier New"/>
+                <w:b/>
+                <w:bCs/>
+                <w:color w:val="3B4151"/>
+                <w:sz w:val="18"/>
+                <w:szCs w:val="18"/>
+                <w:lang w:eastAsia="tr-TR"/>
+              </w:rPr>
+            </w:pPr>
+            <w:r>
+              <w:rPr>
+                <w:rFonts w:ascii="Courier New" w:eastAsia="Times New Roman" w:hAnsi="Courier New" w:cs="Courier New"/>
+                <w:b/>
+                <w:bCs/>
+                <w:color w:val="3B4151"/>
+                <w:sz w:val="18"/>
+                <w:szCs w:val="18"/>
+                <w:lang w:eastAsia="tr-TR"/>
+              </w:rPr>
+              <w:t>[...]</w:t>
+            </w:r>
+          </w:p>
+        </w:tc>
+      </w:tr>
+      <w:tr>
+        <w:tc>
+          <w:tcPr>
+            <w:tcW w:w="2610" w:type="dxa"/>
+            <w:tcMar>
+              <w:top w:w="0" w:type="dxa"/>
+              <w:left w:w="480" w:type="dxa"/>
+              <w:bottom w:w="0" w:type="dxa"/>
+              <w:right w:w="48" w:type="dxa"/>
+            </w:tcMar>
+            <w:hideMark/>
+          </w:tcPr>
+          <w:p>
+            <w:pPr>
+              <w:spacing w:after="0" w:line="240" w:lineRule="auto"/>
+              <w:rPr>
+                <w:rFonts w:ascii="Courier New" w:eastAsia="Times New Roman" w:hAnsi="Courier New" w:cs="Courier New"/>
+                <w:b/>
+                <w:bCs/>
+                <w:color w:val="3B4151"/>
+                <w:sz w:val="18"/>
+                <w:szCs w:val="18"/>
+                <w:lang w:eastAsia="tr-TR"/>
+              </w:rPr>
+            </w:pPr>
+            <w:r>
+              <w:rPr>
+                <w:rFonts w:ascii="Courier New" w:eastAsia="Times New Roman" w:hAnsi="Courier New" w:cs="Courier New"/>
+                <w:b/>
+                <w:bCs/>
+                <w:color w:val="3B4151"/>
+                <w:sz w:val="18"/>
+                <w:szCs w:val="18"/>
+                <w:lang w:eastAsia="tr-TR"/>
+              </w:rPr>
+              <w:t>normalizedEmail</w:t>
+            </w:r>
+          </w:p>
+        </w:tc>
+        <w:tc>
+          <w:tcPr>
+            <w:tcW w:w="0" w:type="auto"/>
+            <w:tcMar>
+              <w:top w:w="0" w:type="dxa"/>
+              <w:left w:w="0" w:type="dxa"/>
+              <w:bottom w:w="0" w:type="dxa"/>
+              <w:right w:w="0" w:type="dxa"/>
+            </w:tcMar>
+            <w:hideMark/>
+          </w:tcPr>
+          <w:p>
+            <w:pPr>
+              <w:spacing w:after="0" w:line="240" w:lineRule="auto"/>
+              <w:rPr>
+                <w:rFonts w:ascii="Courier New" w:eastAsia="Times New Roman" w:hAnsi="Courier New" w:cs="Courier New"/>
+                <w:b/>
+                <w:bCs/>
+                <w:color w:val="3B4151"/>
+                <w:sz w:val="18"/>
+                <w:szCs w:val="18"/>
+                <w:lang w:eastAsia="tr-TR"/>
+              </w:rPr>
+            </w:pPr>
+            <w:r>
+              <w:rPr>
+                <w:rFonts w:ascii="Courier New" w:eastAsia="Times New Roman" w:hAnsi="Courier New" w:cs="Courier New"/>
+                <w:b/>
+                <w:bCs/>
+                <w:color w:val="3B4151"/>
+                <w:sz w:val="18"/>
+                <w:szCs w:val="18"/>
+                <w:lang w:eastAsia="tr-TR"/>
+              </w:rPr>
+              <w:t>[...]</w:t>
+            </w:r>
+          </w:p>
+        </w:tc>
+      </w:tr>
+      <w:tr>
+        <w:tc>
+          <w:tcPr>
+            <w:tcW w:w="2610" w:type="dxa"/>
+            <w:tcMar>
+              <w:top w:w="0" w:type="dxa"/>
+              <w:left w:w="480" w:type="dxa"/>
+              <w:bottom w:w="0" w:type="dxa"/>
+              <w:right w:w="48" w:type="dxa"/>
+            </w:tcMar>
+            <w:hideMark/>
+          </w:tcPr>
+          <w:p>
+            <w:pPr>
+              <w:spacing w:after="0" w:line="240" w:lineRule="auto"/>
+              <w:rPr>
+                <w:rFonts w:ascii="Courier New" w:eastAsia="Times New Roman" w:hAnsi="Courier New" w:cs="Courier New"/>
+                <w:b/>
+                <w:bCs/>
+                <w:color w:val="3B4151"/>
+                <w:sz w:val="18"/>
+                <w:szCs w:val="18"/>
+                <w:lang w:eastAsia="tr-TR"/>
+              </w:rPr>
+            </w:pPr>
+            <w:r>
+              <w:rPr>
+                <w:rFonts w:ascii="Courier New" w:eastAsia="Times New Roman" w:hAnsi="Courier New" w:cs="Courier New"/>
+                <w:b/>
+                <w:bCs/>
+                <w:color w:val="3B4151"/>
+                <w:sz w:val="18"/>
+                <w:szCs w:val="18"/>
+                <w:lang w:eastAsia="tr-TR"/>
+              </w:rPr>
+              <w:t>emailConfirmed</w:t>
+            </w:r>
+          </w:p>
+        </w:tc>
+        <w:tc>
+          <w:tcPr>
+            <w:tcW w:w="0" w:type="auto"/>
+            <w:tcMar>
+              <w:top w:w="0" w:type="dxa"/>
+              <w:left w:w="0" w:type="dxa"/>
+              <w:bottom w:w="0" w:type="dxa"/>
+              <w:right w:w="0" w:type="dxa"/>
+            </w:tcMar>
+            <w:hideMark/>
+          </w:tcPr>
+          <w:p>
+            <w:pPr>
+              <w:spacing w:after="0" w:line="240" w:lineRule="auto"/>
+              <w:rPr>
+                <w:rFonts w:ascii="Courier New" w:eastAsia="Times New Roman" w:hAnsi="Courier New" w:cs="Courier New"/>
+                <w:b/>
+                <w:bCs/>
+                <w:color w:val="3B4151"/>
+                <w:sz w:val="18"/>
+                <w:szCs w:val="18"/>
+                <w:lang w:eastAsia="tr-TR"/>
+              </w:rPr>
+            </w:pPr>
+            <w:r>
+              <w:rPr>
+                <w:rFonts w:ascii="Courier New" w:eastAsia="Times New Roman" w:hAnsi="Courier New" w:cs="Courier New"/>
+                <w:b/>
+                <w:bCs/>
+                <w:color w:val="3B4151"/>
+                <w:sz w:val="18"/>
+                <w:szCs w:val="18"/>
+                <w:lang w:eastAsia="tr-TR"/>
+              </w:rPr>
+              <w:t>[...]</w:t>
+            </w:r>
+          </w:p>
+        </w:tc>
+      </w:tr>
+      <w:tr>
+        <w:tc>
+          <w:tcPr>
+            <w:tcW w:w="2610" w:type="dxa"/>
+            <w:tcMar>
+              <w:top w:w="0" w:type="dxa"/>
+              <w:left w:w="480" w:type="dxa"/>
+              <w:bottom w:w="0" w:type="dxa"/>
+              <w:right w:w="48" w:type="dxa"/>
+            </w:tcMar>
+            <w:hideMark/>
+          </w:tcPr>
+          <w:p>
+            <w:pPr>
+              <w:spacing w:after="0" w:line="240" w:lineRule="auto"/>
+              <w:rPr>
+                <w:rFonts w:ascii="Courier New" w:eastAsia="Times New Roman" w:hAnsi="Courier New" w:cs="Courier New"/>
+                <w:b/>
+                <w:bCs/>
+                <w:color w:val="3B4151"/>
+                <w:sz w:val="18"/>
+                <w:szCs w:val="18"/>
+                <w:lang w:eastAsia="tr-TR"/>
+              </w:rPr>
+            </w:pPr>
+            <w:r>
+              <w:rPr>
+                <w:rFonts w:ascii="Courier New" w:eastAsia="Times New Roman" w:hAnsi="Courier New" w:cs="Courier New"/>
+                <w:b/>
+                <w:bCs/>
+                <w:color w:val="3B4151"/>
+                <w:sz w:val="18"/>
+                <w:szCs w:val="18"/>
+                <w:lang w:eastAsia="tr-TR"/>
+              </w:rPr>
+              <w:t>passwordHash</w:t>
+            </w:r>
+          </w:p>
+        </w:tc>
+        <w:tc>
+          <w:tcPr>
+            <w:tcW w:w="0" w:type="auto"/>
+            <w:tcMar>
+              <w:top w:w="0" w:type="dxa"/>
+              <w:left w:w="0" w:type="dxa"/>
+              <w:bottom w:w="0" w:type="dxa"/>
+              <w:right w:w="0" w:type="dxa"/>
+            </w:tcMar>
+            <w:hideMark/>
+          </w:tcPr>
+          <w:p>
+            <w:pPr>
+              <w:spacing w:after="0" w:line="240" w:lineRule="auto"/>
+              <w:rPr>
+                <w:rFonts w:ascii="Courier New" w:eastAsia="Times New Roman" w:hAnsi="Courier New" w:cs="Courier New"/>
+                <w:b/>
+                <w:bCs/>
+                <w:color w:val="3B4151"/>
+                <w:sz w:val="18"/>
+                <w:szCs w:val="18"/>
+                <w:lang w:eastAsia="tr-TR"/>
+              </w:rPr>
+            </w:pPr>
+            <w:r>
+              <w:rPr>
+                <w:rFonts w:ascii="Courier New" w:eastAsia="Times New Roman" w:hAnsi="Courier New" w:cs="Courier New"/>
+                <w:b/>
+                <w:bCs/>
+                <w:color w:val="3B4151"/>
+                <w:sz w:val="18"/>
+                <w:szCs w:val="18"/>
+                <w:lang w:eastAsia="tr-TR"/>
+              </w:rPr>
+              <w:t>[...]</w:t>
+            </w:r>
+          </w:p>
+        </w:tc>
+      </w:tr>
+      <w:tr>
+        <w:tc>
+          <w:tcPr>
+            <w:tcW w:w="2610" w:type="dxa"/>
+            <w:tcMar>
+              <w:top w:w="0" w:type="dxa"/>
+              <w:left w:w="480" w:type="dxa"/>
+              <w:bottom w:w="0" w:type="dxa"/>
+              <w:right w:w="48" w:type="dxa"/>
+            </w:tcMar>
+            <w:hideMark/>
+          </w:tcPr>
+          <w:p>
+            <w:pPr>
+              <w:spacing w:after="0" w:line="240" w:lineRule="auto"/>
+              <w:rPr>
+                <w:rFonts w:ascii="Courier New" w:eastAsia="Times New Roman" w:hAnsi="Courier New" w:cs="Courier New"/>
+                <w:b/>
+                <w:bCs/>
+                <w:color w:val="3B4151"/>
+                <w:sz w:val="18"/>
+                <w:szCs w:val="18"/>
+                <w:lang w:eastAsia="tr-TR"/>
+              </w:rPr>
+            </w:pPr>
+            <w:r>
+              <w:rPr>
+                <w:rFonts w:ascii="Courier New" w:eastAsia="Times New Roman" w:hAnsi="Courier New" w:cs="Courier New"/>
+                <w:b/>
+                <w:bCs/>
+                <w:color w:val="3B4151"/>
+                <w:sz w:val="18"/>
+                <w:szCs w:val="18"/>
+                <w:lang w:eastAsia="tr-TR"/>
+              </w:rPr>
+              <w:t>securityStamp</w:t>
+            </w:r>
+          </w:p>
+        </w:tc>
+        <w:tc>
+          <w:tcPr>
+            <w:tcW w:w="0" w:type="auto"/>
+            <w:tcMar>
+              <w:top w:w="0" w:type="dxa"/>
+              <w:left w:w="0" w:type="dxa"/>
+              <w:bottom w:w="0" w:type="dxa"/>
+              <w:right w:w="0" w:type="dxa"/>
+            </w:tcMar>
+            <w:hideMark/>
+          </w:tcPr>
+          <w:p>
+            <w:pPr>
+              <w:spacing w:after="0" w:line="240" w:lineRule="auto"/>
+              <w:rPr>
+                <w:rFonts w:ascii="Courier New" w:eastAsia="Times New Roman" w:hAnsi="Courier New" w:cs="Courier New"/>
+                <w:b/>
+                <w:bCs/>
+                <w:color w:val="3B4151"/>
+                <w:sz w:val="18"/>
+                <w:szCs w:val="18"/>
+                <w:lang w:eastAsia="tr-TR"/>
+              </w:rPr>
+            </w:pPr>
+            <w:r>
+              <w:rPr>
+                <w:rFonts w:ascii="Courier New" w:eastAsia="Times New Roman" w:hAnsi="Courier New" w:cs="Courier New"/>
+                <w:b/>
+                <w:bCs/>
+                <w:color w:val="3B4151"/>
+                <w:sz w:val="18"/>
+                <w:szCs w:val="18"/>
+                <w:lang w:eastAsia="tr-TR"/>
+              </w:rPr>
+              <w:t>[...]</w:t>
+            </w:r>
+          </w:p>
+        </w:tc>
+      </w:tr>
+      <w:tr>
+        <w:tc>
+          <w:tcPr>
+            <w:tcW w:w="2610" w:type="dxa"/>
+            <w:tcMar>
+              <w:top w:w="0" w:type="dxa"/>
+              <w:left w:w="480" w:type="dxa"/>
+              <w:bottom w:w="0" w:type="dxa"/>
+              <w:right w:w="48" w:type="dxa"/>
+            </w:tcMar>
+            <w:hideMark/>
+          </w:tcPr>
+          <w:p>
+            <w:pPr>
+              <w:spacing w:after="0" w:line="240" w:lineRule="auto"/>
+              <w:rPr>
+                <w:rFonts w:ascii="Courier New" w:eastAsia="Times New Roman" w:hAnsi="Courier New" w:cs="Courier New"/>
+                <w:b/>
+                <w:bCs/>
+                <w:color w:val="3B4151"/>
+                <w:sz w:val="18"/>
+                <w:szCs w:val="18"/>
+                <w:lang w:eastAsia="tr-TR"/>
+              </w:rPr>
+            </w:pPr>
+            <w:r>
+              <w:rPr>
+                <w:rFonts w:ascii="Courier New" w:eastAsia="Times New Roman" w:hAnsi="Courier New" w:cs="Courier New"/>
+                <w:b/>
+                <w:bCs/>
+                <w:color w:val="3B4151"/>
+                <w:sz w:val="18"/>
+                <w:szCs w:val="18"/>
+                <w:lang w:eastAsia="tr-TR"/>
+              </w:rPr>
+              <w:t>concurrencyStamp</w:t>
+            </w:r>
+          </w:p>
+        </w:tc>
+        <w:tc>
+          <w:tcPr>
+            <w:tcW w:w="0" w:type="auto"/>
+            <w:tcMar>
+              <w:top w:w="0" w:type="dxa"/>
+              <w:left w:w="0" w:type="dxa"/>
+              <w:bottom w:w="0" w:type="dxa"/>
+              <w:right w:w="0" w:type="dxa"/>
+            </w:tcMar>
+            <w:hideMark/>
+          </w:tcPr>
+          <w:p>
+            <w:pPr>
+              <w:spacing w:after="0" w:line="240" w:lineRule="auto"/>
+              <w:rPr>
+                <w:rFonts w:ascii="Courier New" w:eastAsia="Times New Roman" w:hAnsi="Courier New" w:cs="Courier New"/>
+                <w:b/>
+                <w:bCs/>
+                <w:color w:val="3B4151"/>
+                <w:sz w:val="18"/>
+                <w:szCs w:val="18"/>
+                <w:lang w:eastAsia="tr-TR"/>
+              </w:rPr>
+            </w:pPr>
+            <w:r>
+              <w:rPr>
+                <w:rFonts w:ascii="Courier New" w:eastAsia="Times New Roman" w:hAnsi="Courier New" w:cs="Courier New"/>
+                <w:b/>
+                <w:bCs/>
+                <w:color w:val="3B4151"/>
+                <w:sz w:val="18"/>
+                <w:szCs w:val="18"/>
+                <w:lang w:eastAsia="tr-TR"/>
+              </w:rPr>
+              <w:t>[...]</w:t>
+            </w:r>
+          </w:p>
+        </w:tc>
+      </w:tr>
+      <w:tr>
+        <w:tc>
+          <w:tcPr>
+            <w:tcW w:w="2610" w:type="dxa"/>
+            <w:tcMar>
+              <w:top w:w="0" w:type="dxa"/>
+              <w:left w:w="480" w:type="dxa"/>
+              <w:bottom w:w="0" w:type="dxa"/>
+              <w:right w:w="48" w:type="dxa"/>
+            </w:tcMar>
+            <w:hideMark/>
+          </w:tcPr>
+          <w:p>
+            <w:pPr>
+              <w:spacing w:after="0" w:line="240" w:lineRule="auto"/>
+              <w:rPr>
+                <w:rFonts w:ascii="Courier New" w:eastAsia="Times New Roman" w:hAnsi="Courier New" w:cs="Courier New"/>
+                <w:b/>
+                <w:bCs/>
+                <w:color w:val="3B4151"/>
+                <w:sz w:val="18"/>
+                <w:szCs w:val="18"/>
+                <w:lang w:eastAsia="tr-TR"/>
+              </w:rPr>
+            </w:pPr>
+            <w:r>
+              <w:rPr>
+                <w:rFonts w:ascii="Courier New" w:eastAsia="Times New Roman" w:hAnsi="Courier New" w:cs="Courier New"/>
+                <w:b/>
+                <w:bCs/>
+                <w:color w:val="3B4151"/>
+                <w:sz w:val="18"/>
+                <w:szCs w:val="18"/>
+                <w:lang w:eastAsia="tr-TR"/>
+              </w:rPr>
+              <w:t>phoneNumber</w:t>
+            </w:r>
+          </w:p>
+        </w:tc>
+        <w:tc>
+          <w:tcPr>
+            <w:tcW w:w="0" w:type="auto"/>
+            <w:tcMar>
+              <w:top w:w="0" w:type="dxa"/>
+              <w:left w:w="0" w:type="dxa"/>
+              <w:bottom w:w="0" w:type="dxa"/>
+              <w:right w:w="0" w:type="dxa"/>
+            </w:tcMar>
+            <w:hideMark/>
+          </w:tcPr>
+          <w:p>
+            <w:pPr>
+              <w:spacing w:after="0" w:line="240" w:lineRule="auto"/>
+              <w:rPr>
+                <w:rFonts w:ascii="Courier New" w:eastAsia="Times New Roman" w:hAnsi="Courier New" w:cs="Courier New"/>
+                <w:b/>
+                <w:bCs/>
+                <w:color w:val="3B4151"/>
+                <w:sz w:val="18"/>
+                <w:szCs w:val="18"/>
+                <w:lang w:eastAsia="tr-TR"/>
+              </w:rPr>
+            </w:pPr>
+            <w:r>
+              <w:rPr>
+                <w:rFonts w:ascii="Courier New" w:eastAsia="Times New Roman" w:hAnsi="Courier New" w:cs="Courier New"/>
+                <w:b/>
+                <w:bCs/>
+                <w:color w:val="5555AA"/>
+                <w:sz w:val="18"/>
+                <w:szCs w:val="18"/>
+                <w:lang w:eastAsia="tr-TR"/>
+              </w:rPr>
+              <w:t>string</w:t>
+            </w:r>
+            <w:r>
+              <w:rPr>
+                <w:rFonts w:ascii="Courier New" w:eastAsia="Times New Roman" w:hAnsi="Courier New" w:cs="Courier New"/>
+                <w:b/>
+                <w:bCs/>
+                <w:i/>
+                <w:iCs/>
+                <w:color w:val="6B6B6B"/>
+                <w:sz w:val="18"/>
+                <w:szCs w:val="18"/>
+                <w:lang w:eastAsia="tr-TR"/>
+              </w:rPr>
+              <w:br/>
+              <w:t>nullable: true</w:t>
+            </w:r>
+          </w:p>
+        </w:tc>
+      </w:tr>
+      <w:tr>
+        <w:tc>
+          <w:tcPr>
+            <w:tcW w:w="2610" w:type="dxa"/>
+            <w:tcMar>
+              <w:top w:w="0" w:type="dxa"/>
+              <w:left w:w="480" w:type="dxa"/>
+              <w:bottom w:w="0" w:type="dxa"/>
+              <w:right w:w="48" w:type="dxa"/>
+            </w:tcMar>
+            <w:hideMark/>
+          </w:tcPr>
+          <w:p>
+            <w:pPr>
+              <w:spacing w:after="0" w:line="240" w:lineRule="auto"/>
+              <w:rPr>
+                <w:rFonts w:ascii="Courier New" w:eastAsia="Times New Roman" w:hAnsi="Courier New" w:cs="Courier New"/>
+                <w:b/>
+                <w:bCs/>
+                <w:color w:val="3B4151"/>
+                <w:sz w:val="18"/>
+                <w:szCs w:val="18"/>
+                <w:lang w:eastAsia="tr-TR"/>
+              </w:rPr>
+            </w:pPr>
+            <w:r>
+              <w:rPr>
+                <w:rFonts w:ascii="Courier New" w:eastAsia="Times New Roman" w:hAnsi="Courier New" w:cs="Courier New"/>
+                <w:b/>
+                <w:bCs/>
+                <w:color w:val="3B4151"/>
+                <w:sz w:val="18"/>
+                <w:szCs w:val="18"/>
+                <w:lang w:eastAsia="tr-TR"/>
+              </w:rPr>
+              <w:t>phoneNumberConfirmed</w:t>
+            </w:r>
+          </w:p>
+        </w:tc>
+        <w:tc>
+          <w:tcPr>
+            <w:tcW w:w="0" w:type="auto"/>
+            <w:tcMar>
+              <w:top w:w="0" w:type="dxa"/>
+              <w:left w:w="0" w:type="dxa"/>
+              <w:bottom w:w="0" w:type="dxa"/>
+              <w:right w:w="0" w:type="dxa"/>
+            </w:tcMar>
+            <w:hideMark/>
+          </w:tcPr>
+          <w:p>
+            <w:pPr>
+              <w:spacing w:after="0" w:line="240" w:lineRule="auto"/>
+              <w:rPr>
+                <w:rFonts w:ascii="Courier New" w:eastAsia="Times New Roman" w:hAnsi="Courier New" w:cs="Courier New"/>
+                <w:b/>
+                <w:bCs/>
+                <w:color w:val="3B4151"/>
+                <w:sz w:val="18"/>
+                <w:szCs w:val="18"/>
+                <w:lang w:eastAsia="tr-TR"/>
+              </w:rPr>
+            </w:pPr>
+            <w:r>
+              <w:rPr>
+                <w:rFonts w:ascii="Courier New" w:eastAsia="Times New Roman" w:hAnsi="Courier New" w:cs="Courier New"/>
+                <w:b/>
+                <w:bCs/>
+                <w:color w:val="5555AA"/>
+                <w:sz w:val="18"/>
+                <w:szCs w:val="18"/>
+                <w:lang w:eastAsia="tr-TR"/>
+              </w:rPr>
+              <w:t>boolean</w:t>
+            </w:r>
+          </w:p>
+        </w:tc>
+      </w:tr>
+      <w:tr>
+        <w:tc>
+          <w:tcPr>
+            <w:tcW w:w="2610" w:type="dxa"/>
+            <w:tcMar>
+              <w:top w:w="0" w:type="dxa"/>
+              <w:left w:w="480" w:type="dxa"/>
+              <w:bottom w:w="0" w:type="dxa"/>
+              <w:right w:w="48" w:type="dxa"/>
+            </w:tcMar>
+            <w:hideMark/>
+          </w:tcPr>
+          <w:p>
+            <w:pPr>
+              <w:spacing w:after="0" w:line="240" w:lineRule="auto"/>
+              <w:rPr>
+                <w:rFonts w:ascii="Courier New" w:eastAsia="Times New Roman" w:hAnsi="Courier New" w:cs="Courier New"/>
+                <w:b/>
+                <w:bCs/>
+                <w:color w:val="3B4151"/>
+                <w:sz w:val="18"/>
+                <w:szCs w:val="18"/>
+                <w:lang w:eastAsia="tr-TR"/>
+              </w:rPr>
+            </w:pPr>
+            <w:r>
+              <w:rPr>
+                <w:rFonts w:ascii="Courier New" w:eastAsia="Times New Roman" w:hAnsi="Courier New" w:cs="Courier New"/>
+                <w:b/>
+                <w:bCs/>
+                <w:color w:val="3B4151"/>
+                <w:sz w:val="18"/>
+                <w:szCs w:val="18"/>
+                <w:lang w:eastAsia="tr-TR"/>
+              </w:rPr>
+              <w:t>twoFactorEnabled</w:t>
+            </w:r>
+          </w:p>
+        </w:tc>
+        <w:tc>
+          <w:tcPr>
+            <w:tcW w:w="0" w:type="auto"/>
+            <w:tcMar>
+              <w:top w:w="0" w:type="dxa"/>
+              <w:left w:w="0" w:type="dxa"/>
+              <w:bottom w:w="0" w:type="dxa"/>
+              <w:right w:w="0" w:type="dxa"/>
+            </w:tcMar>
+            <w:hideMark/>
+          </w:tcPr>
+          <w:p>
+            <w:pPr>
+              <w:spacing w:after="0" w:line="240" w:lineRule="auto"/>
+              <w:rPr>
+                <w:rFonts w:ascii="Courier New" w:eastAsia="Times New Roman" w:hAnsi="Courier New" w:cs="Courier New"/>
+                <w:b/>
+                <w:bCs/>
+                <w:color w:val="3B4151"/>
+                <w:sz w:val="18"/>
+                <w:szCs w:val="18"/>
+                <w:lang w:eastAsia="tr-TR"/>
+              </w:rPr>
+            </w:pPr>
+            <w:r>
+              <w:rPr>
+                <w:rFonts w:ascii="Courier New" w:eastAsia="Times New Roman" w:hAnsi="Courier New" w:cs="Courier New"/>
+                <w:b/>
+                <w:bCs/>
+                <w:color w:val="5555AA"/>
+                <w:sz w:val="18"/>
+                <w:szCs w:val="18"/>
+                <w:lang w:eastAsia="tr-TR"/>
+              </w:rPr>
+              <w:t>boolean</w:t>
+            </w:r>
+          </w:p>
+        </w:tc>
+      </w:tr>
+      <w:tr>
+        <w:tc>
+          <w:tcPr>
+            <w:tcW w:w="2610" w:type="dxa"/>
+            <w:tcMar>
+              <w:top w:w="0" w:type="dxa"/>
+              <w:left w:w="480" w:type="dxa"/>
+              <w:bottom w:w="0" w:type="dxa"/>
+              <w:right w:w="48" w:type="dxa"/>
+            </w:tcMar>
+            <w:hideMark/>
+          </w:tcPr>
+          <w:p>
+            <w:pPr>
+              <w:spacing w:after="0" w:line="240" w:lineRule="auto"/>
+              <w:rPr>
+                <w:rFonts w:ascii="Courier New" w:eastAsia="Times New Roman" w:hAnsi="Courier New" w:cs="Courier New"/>
+                <w:b/>
+                <w:bCs/>
+                <w:color w:val="3B4151"/>
+                <w:sz w:val="18"/>
+                <w:szCs w:val="18"/>
+                <w:lang w:eastAsia="tr-TR"/>
+              </w:rPr>
+            </w:pPr>
+            <w:r>
+              <w:rPr>
+                <w:rFonts w:ascii="Courier New" w:eastAsia="Times New Roman" w:hAnsi="Courier New" w:cs="Courier New"/>
+                <w:b/>
+                <w:bCs/>
+                <w:color w:val="3B4151"/>
+                <w:sz w:val="18"/>
+                <w:szCs w:val="18"/>
+                <w:lang w:eastAsia="tr-TR"/>
+              </w:rPr>
+              <w:t>lockoutEnd</w:t>
+            </w:r>
+          </w:p>
+        </w:tc>
+        <w:tc>
+          <w:tcPr>
+            <w:tcW w:w="0" w:type="auto"/>
+            <w:tcMar>
+              <w:top w:w="0" w:type="dxa"/>
+              <w:left w:w="0" w:type="dxa"/>
+              <w:bottom w:w="0" w:type="dxa"/>
+              <w:right w:w="0" w:type="dxa"/>
+            </w:tcMar>
+            <w:hideMark/>
+          </w:tcPr>
+          <w:p>
+            <w:pPr>
+              <w:spacing w:after="0" w:line="240" w:lineRule="auto"/>
+              <w:rPr>
+                <w:rFonts w:ascii="Courier New" w:eastAsia="Times New Roman" w:hAnsi="Courier New" w:cs="Courier New"/>
+                <w:b/>
+                <w:bCs/>
+                <w:color w:val="3B4151"/>
+                <w:sz w:val="18"/>
+                <w:szCs w:val="18"/>
+                <w:lang w:eastAsia="tr-TR"/>
+              </w:rPr>
+            </w:pPr>
+            <w:r>
+              <w:rPr>
+                <w:rFonts w:ascii="Courier New" w:eastAsia="Times New Roman" w:hAnsi="Courier New" w:cs="Courier New"/>
+                <w:b/>
+                <w:bCs/>
+                <w:color w:val="5555AA"/>
+                <w:sz w:val="18"/>
+                <w:szCs w:val="18"/>
+                <w:lang w:eastAsia="tr-TR"/>
+              </w:rPr>
+              <w:t>string</w:t>
+            </w:r>
+            <w:r>
+              <w:rPr>
+                <w:rFonts w:ascii="Courier New" w:eastAsia="Times New Roman" w:hAnsi="Courier New" w:cs="Courier New"/>
+                <w:b/>
+                <w:bCs/>
+                <w:color w:val="606060"/>
+                <w:sz w:val="18"/>
+                <w:szCs w:val="18"/>
+                <w:lang w:eastAsia="tr-TR"/>
+              </w:rPr>
+              <w:t>($date-time)</w:t>
+            </w:r>
+            <w:r>
+              <w:rPr>
+                <w:rFonts w:ascii="Courier New" w:eastAsia="Times New Roman" w:hAnsi="Courier New" w:cs="Courier New"/>
+                <w:b/>
+                <w:bCs/>
+                <w:i/>
+                <w:iCs/>
+                <w:color w:val="6B6B6B"/>
+                <w:sz w:val="18"/>
+                <w:szCs w:val="18"/>
+                <w:lang w:eastAsia="tr-TR"/>
+              </w:rPr>
+              <w:br/>
+              <w:t>nullable: true</w:t>
+            </w:r>
+          </w:p>
+        </w:tc>
+      </w:tr>
+      <w:tr>
+        <w:tc>
+          <w:tcPr>
+            <w:tcW w:w="2610" w:type="dxa"/>
+            <w:tcMar>
+              <w:top w:w="0" w:type="dxa"/>
+              <w:left w:w="480" w:type="dxa"/>
+              <w:bottom w:w="0" w:type="dxa"/>
+              <w:right w:w="48" w:type="dxa"/>
+            </w:tcMar>
+            <w:hideMark/>
+          </w:tcPr>
+          <w:p>
+            <w:pPr>
+              <w:spacing w:after="0" w:line="240" w:lineRule="auto"/>
+              <w:rPr>
+                <w:rFonts w:ascii="Courier New" w:eastAsia="Times New Roman" w:hAnsi="Courier New" w:cs="Courier New"/>
+                <w:b/>
+                <w:bCs/>
+                <w:color w:val="3B4151"/>
+                <w:sz w:val="18"/>
+                <w:szCs w:val="18"/>
+                <w:lang w:eastAsia="tr-TR"/>
+              </w:rPr>
+            </w:pPr>
+            <w:r>
+              <w:rPr>
+                <w:rFonts w:ascii="Courier New" w:eastAsia="Times New Roman" w:hAnsi="Courier New" w:cs="Courier New"/>
+                <w:b/>
+                <w:bCs/>
+                <w:color w:val="3B4151"/>
+                <w:sz w:val="18"/>
+                <w:szCs w:val="18"/>
+                <w:lang w:eastAsia="tr-TR"/>
+              </w:rPr>
+              <w:t>lockoutEnabled</w:t>
+            </w:r>
+          </w:p>
+        </w:tc>
+        <w:tc>
+          <w:tcPr>
+            <w:tcW w:w="0" w:type="auto"/>
+            <w:tcMar>
+              <w:top w:w="0" w:type="dxa"/>
+              <w:left w:w="0" w:type="dxa"/>
+              <w:bottom w:w="0" w:type="dxa"/>
+              <w:right w:w="0" w:type="dxa"/>
+            </w:tcMar>
+            <w:hideMark/>
+          </w:tcPr>
+          <w:p>
+            <w:pPr>
+              <w:spacing w:after="0" w:line="240" w:lineRule="auto"/>
+              <w:rPr>
+                <w:rFonts w:ascii="Courier New" w:eastAsia="Times New Roman" w:hAnsi="Courier New" w:cs="Courier New"/>
+                <w:b/>
+                <w:bCs/>
+                <w:color w:val="3B4151"/>
+                <w:sz w:val="18"/>
+                <w:szCs w:val="18"/>
+                <w:lang w:eastAsia="tr-TR"/>
+              </w:rPr>
+            </w:pPr>
+            <w:r>
+              <w:rPr>
+                <w:rFonts w:ascii="Courier New" w:eastAsia="Times New Roman" w:hAnsi="Courier New" w:cs="Courier New"/>
+                <w:b/>
+                <w:bCs/>
+                <w:color w:val="3B4151"/>
+                <w:sz w:val="18"/>
+                <w:szCs w:val="18"/>
+                <w:lang w:eastAsia="tr-TR"/>
+              </w:rPr>
+              <w:t>[...]</w:t>
+            </w:r>
+          </w:p>
+        </w:tc>
+      </w:tr>
+      <w:tr>
+        <w:tc>
+          <w:tcPr>
+            <w:tcW w:w="2610" w:type="dxa"/>
+            <w:tcMar>
+              <w:top w:w="0" w:type="dxa"/>
+              <w:left w:w="480" w:type="dxa"/>
+              <w:bottom w:w="0" w:type="dxa"/>
+              <w:right w:w="48" w:type="dxa"/>
+            </w:tcMar>
+            <w:hideMark/>
+          </w:tcPr>
+          <w:p>
+            <w:pPr>
+              <w:spacing w:after="0" w:line="240" w:lineRule="auto"/>
+              <w:rPr>
+                <w:rFonts w:ascii="Courier New" w:eastAsia="Times New Roman" w:hAnsi="Courier New" w:cs="Courier New"/>
+                <w:b/>
+                <w:bCs/>
+                <w:color w:val="3B4151"/>
+                <w:sz w:val="18"/>
+                <w:szCs w:val="18"/>
+                <w:lang w:eastAsia="tr-TR"/>
+              </w:rPr>
+            </w:pPr>
+            <w:r>
+              <w:rPr>
+                <w:rFonts w:ascii="Courier New" w:eastAsia="Times New Roman" w:hAnsi="Courier New" w:cs="Courier New"/>
+                <w:b/>
+                <w:bCs/>
+                <w:color w:val="3B4151"/>
+                <w:sz w:val="18"/>
+                <w:szCs w:val="18"/>
+                <w:lang w:eastAsia="tr-TR"/>
+              </w:rPr>
+              <w:t>accessFailedCount</w:t>
+            </w:r>
+          </w:p>
+        </w:tc>
+        <w:tc>
+          <w:tcPr>
+            <w:tcW w:w="0" w:type="auto"/>
+            <w:tcMar>
+              <w:top w:w="0" w:type="dxa"/>
+              <w:left w:w="0" w:type="dxa"/>
+              <w:bottom w:w="0" w:type="dxa"/>
+              <w:right w:w="0" w:type="dxa"/>
+            </w:tcMar>
+            <w:hideMark/>
+          </w:tcPr>
+          <w:p>
+            <w:pPr>
+              <w:spacing w:after="0" w:line="240" w:lineRule="auto"/>
+              <w:rPr>
+                <w:rFonts w:ascii="Courier New" w:eastAsia="Times New Roman" w:hAnsi="Courier New" w:cs="Courier New"/>
+                <w:b/>
+                <w:bCs/>
+                <w:color w:val="3B4151"/>
+                <w:sz w:val="18"/>
+                <w:szCs w:val="18"/>
+                <w:lang w:eastAsia="tr-TR"/>
+              </w:rPr>
+            </w:pPr>
+            <w:r>
+              <w:rPr>
+                <w:rFonts w:ascii="Courier New" w:eastAsia="Times New Roman" w:hAnsi="Courier New" w:cs="Courier New"/>
+                <w:b/>
+                <w:bCs/>
+                <w:color w:val="3B4151"/>
+                <w:sz w:val="18"/>
+                <w:szCs w:val="18"/>
+                <w:lang w:eastAsia="tr-TR"/>
+              </w:rPr>
+              <w:t>[...]</w:t>
+            </w:r>
+          </w:p>
+        </w:tc>
+      </w:tr>
+      <w:tr>
+        <w:tc>
+          <w:tcPr>
+            <w:tcW w:w="2610" w:type="dxa"/>
+            <w:tcMar>
+              <w:top w:w="0" w:type="dxa"/>
+              <w:left w:w="480" w:type="dxa"/>
+              <w:bottom w:w="0" w:type="dxa"/>
+              <w:right w:w="48" w:type="dxa"/>
+            </w:tcMar>
+            <w:hideMark/>
+          </w:tcPr>
+          <w:p>
+            <w:pPr>
+              <w:spacing w:after="0" w:line="240" w:lineRule="auto"/>
+              <w:rPr>
+                <w:rFonts w:ascii="Courier New" w:eastAsia="Times New Roman" w:hAnsi="Courier New" w:cs="Courier New"/>
+                <w:b/>
+                <w:bCs/>
+                <w:color w:val="3B4151"/>
+                <w:sz w:val="18"/>
+                <w:szCs w:val="18"/>
+                <w:lang w:eastAsia="tr-TR"/>
+              </w:rPr>
+            </w:pPr>
+            <w:r>
+              <w:rPr>
+                <w:rFonts w:ascii="Courier New" w:eastAsia="Times New Roman" w:hAnsi="Courier New" w:cs="Courier New"/>
+                <w:b/>
+                <w:bCs/>
+                <w:color w:val="3B4151"/>
+                <w:sz w:val="18"/>
+                <w:szCs w:val="18"/>
+                <w:lang w:eastAsia="tr-TR"/>
+              </w:rPr>
+              <w:t>userId</w:t>
+            </w:r>
+          </w:p>
+        </w:tc>
+        <w:tc>
+          <w:tcPr>
+            <w:tcW w:w="0" w:type="auto"/>
+            <w:tcMar>
+              <w:top w:w="0" w:type="dxa"/>
+              <w:left w:w="0" w:type="dxa"/>
+              <w:bottom w:w="0" w:type="dxa"/>
+              <w:right w:w="0" w:type="dxa"/>
+            </w:tcMar>
+            <w:hideMark/>
+          </w:tcPr>
+          <w:p>
+            <w:pPr>
+              <w:spacing w:after="0" w:line="240" w:lineRule="auto"/>
+              <w:rPr>
+                <w:rFonts w:ascii="Courier New" w:eastAsia="Times New Roman" w:hAnsi="Courier New" w:cs="Courier New"/>
+                <w:b/>
+                <w:bCs/>
+                <w:color w:val="3B4151"/>
+                <w:sz w:val="18"/>
+                <w:szCs w:val="18"/>
+                <w:lang w:eastAsia="tr-TR"/>
+              </w:rPr>
+            </w:pPr>
+            <w:r>
+              <w:rPr>
+                <w:rFonts w:ascii="Courier New" w:eastAsia="Times New Roman" w:hAnsi="Courier New" w:cs="Courier New"/>
+                <w:b/>
+                <w:bCs/>
+                <w:color w:val="3B4151"/>
+                <w:sz w:val="18"/>
+                <w:szCs w:val="18"/>
+                <w:lang w:eastAsia="tr-TR"/>
+              </w:rPr>
+              <w:t>[...]</w:t>
+            </w:r>
+          </w:p>
+        </w:tc>
+      </w:tr>
+      <w:tr>
+        <w:tc>
+          <w:tcPr>
+            <w:tcW w:w="2610" w:type="dxa"/>
+            <w:tcMar>
+              <w:top w:w="0" w:type="dxa"/>
+              <w:left w:w="480" w:type="dxa"/>
+              <w:bottom w:w="0" w:type="dxa"/>
+              <w:right w:w="48" w:type="dxa"/>
+            </w:tcMar>
+            <w:hideMark/>
+          </w:tcPr>
+          <w:p>
+            <w:pPr>
+              <w:spacing w:after="0" w:line="240" w:lineRule="auto"/>
+              <w:rPr>
+                <w:rFonts w:ascii="Courier New" w:eastAsia="Times New Roman" w:hAnsi="Courier New" w:cs="Courier New"/>
+                <w:b/>
+                <w:bCs/>
+                <w:color w:val="3B4151"/>
+                <w:sz w:val="18"/>
+                <w:szCs w:val="18"/>
+                <w:lang w:eastAsia="tr-TR"/>
+              </w:rPr>
+            </w:pPr>
+            <w:r>
+              <w:rPr>
+                <w:rFonts w:ascii="Courier New" w:eastAsia="Times New Roman" w:hAnsi="Courier New" w:cs="Courier New"/>
+                <w:b/>
+                <w:bCs/>
+                <w:color w:val="3B4151"/>
+                <w:sz w:val="18"/>
+                <w:szCs w:val="18"/>
+                <w:lang w:eastAsia="tr-TR"/>
+              </w:rPr>
+              <w:t>userName</w:t>
+            </w:r>
+          </w:p>
+        </w:tc>
+        <w:tc>
+          <w:tcPr>
+            <w:tcW w:w="0" w:type="auto"/>
+            <w:tcMar>
+              <w:top w:w="0" w:type="dxa"/>
+              <w:left w:w="0" w:type="dxa"/>
+              <w:bottom w:w="0" w:type="dxa"/>
+              <w:right w:w="0" w:type="dxa"/>
+            </w:tcMar>
+            <w:hideMark/>
+          </w:tcPr>
+          <w:p>
+            <w:pPr>
+              <w:spacing w:after="0" w:line="240" w:lineRule="auto"/>
+              <w:rPr>
+                <w:rFonts w:ascii="Courier New" w:eastAsia="Times New Roman" w:hAnsi="Courier New" w:cs="Courier New"/>
+                <w:b/>
+                <w:bCs/>
+                <w:color w:val="3B4151"/>
+                <w:sz w:val="18"/>
+                <w:szCs w:val="18"/>
+                <w:lang w:eastAsia="tr-TR"/>
+              </w:rPr>
+            </w:pPr>
+            <w:r>
+              <w:rPr>
+                <w:rFonts w:ascii="Courier New" w:eastAsia="Times New Roman" w:hAnsi="Courier New" w:cs="Courier New"/>
+                <w:b/>
+                <w:bCs/>
+                <w:color w:val="3B4151"/>
+                <w:sz w:val="18"/>
+                <w:szCs w:val="18"/>
+                <w:lang w:eastAsia="tr-TR"/>
+              </w:rPr>
+              <w:t>[...]</w:t>
+            </w:r>
+          </w:p>
+        </w:tc>
+      </w:tr>
+      <w:tr>
+        <w:tc>
+          <w:tcPr>
+            <w:tcW w:w="2610" w:type="dxa"/>
+            <w:tcMar>
+              <w:top w:w="0" w:type="dxa"/>
+              <w:left w:w="480" w:type="dxa"/>
+              <w:bottom w:w="0" w:type="dxa"/>
+              <w:right w:w="48" w:type="dxa"/>
+            </w:tcMar>
+            <w:hideMark/>
+          </w:tcPr>
+          <w:p>
+            <w:pPr>
+              <w:spacing w:after="0" w:line="240" w:lineRule="auto"/>
+              <w:rPr>
+                <w:rFonts w:ascii="Courier New" w:eastAsia="Times New Roman" w:hAnsi="Courier New" w:cs="Courier New"/>
+                <w:b/>
+                <w:bCs/>
+                <w:color w:val="3B4151"/>
+                <w:sz w:val="18"/>
+                <w:szCs w:val="18"/>
+                <w:lang w:eastAsia="tr-TR"/>
+              </w:rPr>
+            </w:pPr>
+            <w:r>
+              <w:rPr>
+                <w:rFonts w:ascii="Courier New" w:eastAsia="Times New Roman" w:hAnsi="Courier New" w:cs="Courier New"/>
+                <w:b/>
+                <w:bCs/>
+                <w:color w:val="3B4151"/>
+                <w:sz w:val="18"/>
+                <w:szCs w:val="18"/>
+                <w:lang w:eastAsia="tr-TR"/>
+              </w:rPr>
+              <w:t>userSurname</w:t>
+            </w:r>
+          </w:p>
+        </w:tc>
+        <w:tc>
+          <w:tcPr>
+            <w:tcW w:w="0" w:type="auto"/>
+            <w:tcMar>
+              <w:top w:w="0" w:type="dxa"/>
+              <w:left w:w="0" w:type="dxa"/>
+              <w:bottom w:w="0" w:type="dxa"/>
+              <w:right w:w="0" w:type="dxa"/>
+            </w:tcMar>
+            <w:hideMark/>
+          </w:tcPr>
+          <w:p>
+            <w:pPr>
+              <w:spacing w:after="0" w:line="240" w:lineRule="auto"/>
+              <w:rPr>
+                <w:rFonts w:ascii="Courier New" w:eastAsia="Times New Roman" w:hAnsi="Courier New" w:cs="Courier New"/>
+                <w:b/>
+                <w:bCs/>
+                <w:color w:val="3B4151"/>
+                <w:sz w:val="18"/>
+                <w:szCs w:val="18"/>
+                <w:lang w:eastAsia="tr-TR"/>
+              </w:rPr>
+            </w:pPr>
+            <w:r>
+              <w:rPr>
+                <w:rFonts w:ascii="Courier New" w:eastAsia="Times New Roman" w:hAnsi="Courier New" w:cs="Courier New"/>
+                <w:b/>
+                <w:bCs/>
+                <w:color w:val="3B4151"/>
+                <w:sz w:val="18"/>
+                <w:szCs w:val="18"/>
+                <w:lang w:eastAsia="tr-TR"/>
+              </w:rPr>
+              <w:t>[...]</w:t>
+            </w:r>
+          </w:p>
+        </w:tc>
+      </w:tr>
+      <w:tr>
+        <w:tc>
+          <w:tcPr>
+            <w:tcW w:w="2610" w:type="dxa"/>
+            <w:tcMar>
+              <w:top w:w="0" w:type="dxa"/>
+              <w:left w:w="480" w:type="dxa"/>
+              <w:bottom w:w="0" w:type="dxa"/>
+              <w:right w:w="48" w:type="dxa"/>
+            </w:tcMar>
+            <w:hideMark/>
+          </w:tcPr>
+          <w:p>
+            <w:pPr>
+              <w:spacing w:after="0" w:line="240" w:lineRule="auto"/>
+              <w:rPr>
+                <w:rFonts w:ascii="Courier New" w:eastAsia="Times New Roman" w:hAnsi="Courier New" w:cs="Courier New"/>
+                <w:b/>
+                <w:bCs/>
+                <w:color w:val="3B4151"/>
+                <w:sz w:val="18"/>
+                <w:szCs w:val="18"/>
+                <w:lang w:eastAsia="tr-TR"/>
+              </w:rPr>
+            </w:pPr>
+            <w:r>
+              <w:rPr>
+                <w:rFonts w:ascii="Courier New" w:eastAsia="Times New Roman" w:hAnsi="Courier New" w:cs="Courier New"/>
+                <w:b/>
+                <w:bCs/>
+                <w:color w:val="3B4151"/>
+                <w:sz w:val="18"/>
+                <w:szCs w:val="18"/>
+                <w:lang w:eastAsia="tr-TR"/>
+              </w:rPr>
+              <w:t>eposta</w:t>
+            </w:r>
+          </w:p>
+        </w:tc>
+        <w:tc>
+          <w:tcPr>
+            <w:tcW w:w="0" w:type="auto"/>
+            <w:tcMar>
+              <w:top w:w="0" w:type="dxa"/>
+              <w:left w:w="0" w:type="dxa"/>
+              <w:bottom w:w="0" w:type="dxa"/>
+              <w:right w:w="0" w:type="dxa"/>
+            </w:tcMar>
+            <w:hideMark/>
+          </w:tcPr>
+          <w:p>
+            <w:pPr>
+              <w:spacing w:after="0" w:line="240" w:lineRule="auto"/>
+              <w:rPr>
+                <w:rFonts w:ascii="Courier New" w:eastAsia="Times New Roman" w:hAnsi="Courier New" w:cs="Courier New"/>
+                <w:b/>
+                <w:bCs/>
+                <w:color w:val="3B4151"/>
+                <w:sz w:val="18"/>
+                <w:szCs w:val="18"/>
+                <w:lang w:eastAsia="tr-TR"/>
+              </w:rPr>
+            </w:pPr>
+            <w:r>
+              <w:rPr>
+                <w:rFonts w:ascii="Courier New" w:eastAsia="Times New Roman" w:hAnsi="Courier New" w:cs="Courier New"/>
+                <w:b/>
+                <w:bCs/>
+                <w:color w:val="5555AA"/>
+                <w:sz w:val="18"/>
+                <w:szCs w:val="18"/>
+                <w:lang w:eastAsia="tr-TR"/>
+              </w:rPr>
+              <w:t>string</w:t>
+            </w:r>
+            <w:r>
+              <w:rPr>
+                <w:rFonts w:ascii="Courier New" w:eastAsia="Times New Roman" w:hAnsi="Courier New" w:cs="Courier New"/>
+                <w:b/>
+                <w:bCs/>
+                <w:i/>
+                <w:iCs/>
+                <w:color w:val="6B6B6B"/>
+                <w:sz w:val="18"/>
+                <w:szCs w:val="18"/>
+                <w:lang w:eastAsia="tr-TR"/>
+              </w:rPr>
+              <w:br/>
+              <w:t>nullable: true</w:t>
+            </w:r>
+          </w:p>
+        </w:tc>
+      </w:tr>
+      <w:tr>
+        <w:tc>
+          <w:tcPr>
+            <w:tcW w:w="2610" w:type="dxa"/>
+            <w:tcMar>
+              <w:top w:w="0" w:type="dxa"/>
+              <w:left w:w="480" w:type="dxa"/>
+              <w:bottom w:w="0" w:type="dxa"/>
+              <w:right w:w="48" w:type="dxa"/>
+            </w:tcMar>
+            <w:hideMark/>
+          </w:tcPr>
+          <w:p>
+            <w:pPr>
+              <w:spacing w:after="0" w:line="240" w:lineRule="auto"/>
+              <w:rPr>
+                <w:rFonts w:ascii="Courier New" w:eastAsia="Times New Roman" w:hAnsi="Courier New" w:cs="Courier New"/>
+                <w:b/>
+                <w:bCs/>
+                <w:color w:val="3B4151"/>
+                <w:sz w:val="18"/>
+                <w:szCs w:val="18"/>
+                <w:lang w:eastAsia="tr-TR"/>
+              </w:rPr>
+            </w:pPr>
+            <w:r>
+              <w:rPr>
+                <w:rFonts w:ascii="Courier New" w:eastAsia="Times New Roman" w:hAnsi="Courier New" w:cs="Courier New"/>
+                <w:b/>
+                <w:bCs/>
+                <w:color w:val="3B4151"/>
+                <w:sz w:val="18"/>
+                <w:szCs w:val="18"/>
+                <w:lang w:eastAsia="tr-TR"/>
+              </w:rPr>
+              <w:t>sifre</w:t>
+            </w:r>
+          </w:p>
+        </w:tc>
+        <w:tc>
+          <w:tcPr>
+            <w:tcW w:w="0" w:type="auto"/>
+            <w:tcMar>
+              <w:top w:w="0" w:type="dxa"/>
+              <w:left w:w="0" w:type="dxa"/>
+              <w:bottom w:w="0" w:type="dxa"/>
+              <w:right w:w="0" w:type="dxa"/>
+            </w:tcMar>
+            <w:hideMark/>
+          </w:tcPr>
+          <w:p>
+            <w:pPr>
+              <w:spacing w:after="0" w:line="240" w:lineRule="auto"/>
+              <w:rPr>
+                <w:rFonts w:ascii="Courier New" w:eastAsia="Times New Roman" w:hAnsi="Courier New" w:cs="Courier New"/>
+                <w:b/>
+                <w:bCs/>
+                <w:color w:val="3B4151"/>
+                <w:sz w:val="18"/>
+                <w:szCs w:val="18"/>
+                <w:lang w:eastAsia="tr-TR"/>
+              </w:rPr>
+            </w:pPr>
+            <w:r>
+              <w:rPr>
+                <w:rFonts w:ascii="Courier New" w:eastAsia="Times New Roman" w:hAnsi="Courier New" w:cs="Courier New"/>
+                <w:b/>
+                <w:bCs/>
+                <w:color w:val="5555AA"/>
+                <w:sz w:val="18"/>
+                <w:szCs w:val="18"/>
+                <w:lang w:eastAsia="tr-TR"/>
+              </w:rPr>
+              <w:t>string</w:t>
+            </w:r>
+            <w:r>
+              <w:rPr>
+                <w:rFonts w:ascii="Courier New" w:eastAsia="Times New Roman" w:hAnsi="Courier New" w:cs="Courier New"/>
+                <w:b/>
+                <w:bCs/>
+                <w:i/>
+                <w:iCs/>
+                <w:color w:val="6B6B6B"/>
+                <w:sz w:val="18"/>
+                <w:szCs w:val="18"/>
+                <w:lang w:eastAsia="tr-TR"/>
+              </w:rPr>
+              <w:br/>
+              <w:t>nullable: true</w:t>
+            </w:r>
+          </w:p>
+        </w:tc>
+      </w:tr>
+      <w:tr>
+        <w:tc>
+          <w:tcPr>
+            <w:tcW w:w="2610" w:type="dxa"/>
+            <w:tcMar>
+              <w:top w:w="0" w:type="dxa"/>
+              <w:left w:w="480" w:type="dxa"/>
+              <w:bottom w:w="0" w:type="dxa"/>
+              <w:right w:w="48" w:type="dxa"/>
+            </w:tcMar>
+            <w:hideMark/>
+          </w:tcPr>
+          <w:p>
+            <w:pPr>
+              <w:spacing w:after="0" w:line="240" w:lineRule="auto"/>
+              <w:rPr>
+                <w:rFonts w:ascii="Courier New" w:eastAsia="Times New Roman" w:hAnsi="Courier New" w:cs="Courier New"/>
+                <w:b/>
+                <w:bCs/>
+                <w:color w:val="3B4151"/>
+                <w:sz w:val="18"/>
+                <w:szCs w:val="18"/>
+                <w:lang w:eastAsia="tr-TR"/>
+              </w:rPr>
+            </w:pPr>
+            <w:r>
+              <w:rPr>
+                <w:rFonts w:ascii="Courier New" w:eastAsia="Times New Roman" w:hAnsi="Courier New" w:cs="Courier New"/>
+                <w:b/>
+                <w:bCs/>
+                <w:color w:val="3B4151"/>
+                <w:sz w:val="18"/>
+                <w:szCs w:val="18"/>
+                <w:lang w:eastAsia="tr-TR"/>
+              </w:rPr>
+              <w:t>ilId</w:t>
+            </w:r>
+          </w:p>
+        </w:tc>
+        <w:tc>
+          <w:tcPr>
+            <w:tcW w:w="0" w:type="auto"/>
+            <w:tcMar>
+              <w:top w:w="0" w:type="dxa"/>
+              <w:left w:w="0" w:type="dxa"/>
+              <w:bottom w:w="0" w:type="dxa"/>
+              <w:right w:w="0" w:type="dxa"/>
+            </w:tcMar>
+            <w:hideMark/>
+          </w:tcPr>
+          <w:p>
+            <w:pPr>
+              <w:spacing w:after="0" w:line="240" w:lineRule="auto"/>
+              <w:rPr>
+                <w:rFonts w:ascii="Courier New" w:eastAsia="Times New Roman" w:hAnsi="Courier New" w:cs="Courier New"/>
+                <w:b/>
+                <w:bCs/>
+                <w:color w:val="3B4151"/>
+                <w:sz w:val="18"/>
+                <w:szCs w:val="18"/>
+                <w:lang w:eastAsia="tr-TR"/>
+              </w:rPr>
+            </w:pPr>
+            <w:r>
+              <w:rPr>
+                <w:rFonts w:ascii="Courier New" w:eastAsia="Times New Roman" w:hAnsi="Courier New" w:cs="Courier New"/>
+                <w:b/>
+                <w:bCs/>
+                <w:color w:val="3B4151"/>
+                <w:sz w:val="18"/>
+                <w:szCs w:val="18"/>
+                <w:lang w:eastAsia="tr-TR"/>
+              </w:rPr>
+              <w:t>[...]</w:t>
+            </w:r>
+          </w:p>
+        </w:tc>
+      </w:tr>
+      <w:tr>
+        <w:tc>
+          <w:tcPr>
+            <w:tcW w:w="2610" w:type="dxa"/>
+            <w:tcMar>
+              <w:top w:w="0" w:type="dxa"/>
+              <w:left w:w="480" w:type="dxa"/>
+              <w:bottom w:w="0" w:type="dxa"/>
+              <w:right w:w="48" w:type="dxa"/>
+            </w:tcMar>
+            <w:hideMark/>
+          </w:tcPr>
+          <w:p>
+            <w:pPr>
+              <w:spacing w:after="0" w:line="240" w:lineRule="auto"/>
+              <w:rPr>
+                <w:rFonts w:ascii="Courier New" w:eastAsia="Times New Roman" w:hAnsi="Courier New" w:cs="Courier New"/>
+                <w:b/>
+                <w:bCs/>
+                <w:color w:val="3B4151"/>
+                <w:sz w:val="18"/>
+                <w:szCs w:val="18"/>
+                <w:lang w:eastAsia="tr-TR"/>
+              </w:rPr>
+            </w:pPr>
+            <w:r>
+              <w:rPr>
+                <w:rFonts w:ascii="Courier New" w:eastAsia="Times New Roman" w:hAnsi="Courier New" w:cs="Courier New"/>
+                <w:b/>
+                <w:bCs/>
+                <w:color w:val="3B4151"/>
+                <w:sz w:val="18"/>
+                <w:szCs w:val="18"/>
+                <w:lang w:eastAsia="tr-TR"/>
+              </w:rPr>
+              <w:t>kayitTarihi</w:t>
+            </w:r>
+          </w:p>
+        </w:tc>
+        <w:tc>
+          <w:tcPr>
+            <w:tcW w:w="0" w:type="auto"/>
+            <w:tcMar>
+              <w:top w:w="0" w:type="dxa"/>
+              <w:left w:w="0" w:type="dxa"/>
+              <w:bottom w:w="0" w:type="dxa"/>
+              <w:right w:w="0" w:type="dxa"/>
+            </w:tcMar>
+            <w:hideMark/>
+          </w:tcPr>
+          <w:p>
+            <w:pPr>
+              <w:spacing w:after="0" w:line="240" w:lineRule="auto"/>
+              <w:rPr>
+                <w:rFonts w:ascii="Courier New" w:eastAsia="Times New Roman" w:hAnsi="Courier New" w:cs="Courier New"/>
+                <w:b/>
+                <w:bCs/>
+                <w:color w:val="3B4151"/>
+                <w:sz w:val="18"/>
+                <w:szCs w:val="18"/>
+                <w:lang w:eastAsia="tr-TR"/>
+              </w:rPr>
+            </w:pPr>
+            <w:r>
+              <w:rPr>
+                <w:rFonts w:ascii="Courier New" w:eastAsia="Times New Roman" w:hAnsi="Courier New" w:cs="Courier New"/>
+                <w:b/>
+                <w:bCs/>
+                <w:color w:val="3B4151"/>
+                <w:sz w:val="18"/>
+                <w:szCs w:val="18"/>
+                <w:lang w:eastAsia="tr-TR"/>
+              </w:rPr>
+              <w:t>[...]</w:t>
+            </w:r>
+          </w:p>
+        </w:tc>
+      </w:tr>
+    </w:tbl>
     <w:p/>
     <w:p>
       <w:pPr>
@@ -118,7 +1757,6 @@
           <w:highlight w:val="yellow"/>
         </w:rPr>
       </w:pPr>
-      <w:proofErr w:type="spellStart"/>
       <w:r>
         <w:rPr>
           <w:b/>
@@ -139,56 +1777,26 @@
         </w:rPr>
         <w:t>e</w:t>
       </w:r>
-      <w:proofErr w:type="spellEnd"/>
-    </w:p>
-    <w:p>
-      <w:proofErr w:type="spellStart"/>
-      <w:proofErr w:type="gramStart"/>
-      <w:r>
-        <w:t>usta</w:t>
-      </w:r>
-      <w:proofErr w:type="gramEnd"/>
-      <w:r>
-        <w:t>_id</w:t>
-      </w:r>
-      <w:proofErr w:type="spellEnd"/>
-      <w:r>
-        <w:t xml:space="preserve"> (</w:t>
-      </w:r>
-      <w:proofErr w:type="spellStart"/>
-      <w:r>
-        <w:t>User_Table'a</w:t>
-      </w:r>
-      <w:proofErr w:type="spellEnd"/>
-      <w:r>
-        <w:t xml:space="preserve"> referans)</w:t>
-      </w:r>
-    </w:p>
-    <w:p>
-      <w:proofErr w:type="gramStart"/>
+    </w:p>
+    <w:p>
+      <w:r>
+        <w:t>usta_id (User_Table'a referans)</w:t>
+      </w:r>
+    </w:p>
+    <w:p>
       <w:r>
         <w:t>puanı</w:t>
       </w:r>
-      <w:proofErr w:type="gramEnd"/>
-    </w:p>
-    <w:p>
-      <w:proofErr w:type="gramStart"/>
+    </w:p>
+    <w:p>
       <w:r>
         <w:t>hakkında</w:t>
       </w:r>
-      <w:proofErr w:type="gramEnd"/>
-    </w:p>
-    <w:p>
-      <w:proofErr w:type="spellStart"/>
-      <w:proofErr w:type="gramStart"/>
-      <w:r>
-        <w:t>tamamlana</w:t>
-      </w:r>
-      <w:proofErr w:type="gramEnd"/>
-      <w:r>
-        <w:t>_is</w:t>
-      </w:r>
-      <w:proofErr w:type="spellEnd"/>
+    </w:p>
+    <w:p>
+      <w:r>
+        <w:t>tamamlana_is</w:t>
+      </w:r>
     </w:p>
     <w:p/>
     <w:p>
@@ -201,7 +1809,6 @@
           <w:highlight w:val="yellow"/>
         </w:rPr>
       </w:pPr>
-      <w:proofErr w:type="spellStart"/>
       <w:r>
         <w:rPr>
           <w:b/>
@@ -212,52 +1819,15 @@
         </w:rPr>
         <w:t>Musteri_Table</w:t>
       </w:r>
-      <w:proofErr w:type="spellEnd"/>
-    </w:p>
-    <w:p>
-      <w:proofErr w:type="spellStart"/>
-      <w:proofErr w:type="gramStart"/>
-      <w:r>
-        <w:t>musteri</w:t>
-      </w:r>
-      <w:proofErr w:type="gramEnd"/>
-      <w:r>
-        <w:t>_id</w:t>
-      </w:r>
-      <w:proofErr w:type="spellEnd"/>
-      <w:r>
-        <w:t xml:space="preserve"> (</w:t>
-      </w:r>
-      <w:proofErr w:type="spellStart"/>
-      <w:r>
-        <w:t>User_Table'a</w:t>
-      </w:r>
-      <w:proofErr w:type="spellEnd"/>
-      <w:r>
-        <w:t xml:space="preserve"> referans)</w:t>
-      </w:r>
-    </w:p>
-    <w:p>
-      <w:proofErr w:type="spellStart"/>
-      <w:proofErr w:type="gramStart"/>
-      <w:r>
-        <w:t>favori</w:t>
-      </w:r>
-      <w:proofErr w:type="gramEnd"/>
-      <w:r>
-        <w:t>_usta_id</w:t>
-      </w:r>
-      <w:proofErr w:type="spellEnd"/>
-      <w:r>
-        <w:t xml:space="preserve"> (</w:t>
-      </w:r>
-      <w:proofErr w:type="spellStart"/>
-      <w:r>
-        <w:t>Usta_Table'a</w:t>
-      </w:r>
-      <w:proofErr w:type="spellEnd"/>
-      <w:r>
-        <w:t xml:space="preserve"> referans)</w:t>
+    </w:p>
+    <w:p>
+      <w:r>
+        <w:t>musteri_id (User_Table'a referans)</w:t>
+      </w:r>
+    </w:p>
+    <w:p>
+      <w:r>
+        <w:t>favori_usta_id (Usta_Table'a referans)</w:t>
       </w:r>
     </w:p>
     <w:p/>
@@ -271,7 +1841,6 @@
           <w:highlight w:val="yellow"/>
         </w:rPr>
       </w:pPr>
-      <w:proofErr w:type="spellStart"/>
       <w:r>
         <w:rPr>
           <w:b/>
@@ -282,34 +1851,25 @@
         </w:rPr>
         <w:t>Sehirler</w:t>
       </w:r>
-      <w:proofErr w:type="spellEnd"/>
-    </w:p>
-    <w:p>
-      <w:proofErr w:type="spellStart"/>
-      <w:proofErr w:type="gramStart"/>
-      <w:r>
-        <w:t>sehir</w:t>
-      </w:r>
-      <w:proofErr w:type="gramEnd"/>
-      <w:r>
-        <w:t>_id</w:t>
-      </w:r>
-      <w:proofErr w:type="spellEnd"/>
-    </w:p>
-    <w:p>
-      <w:proofErr w:type="gramStart"/>
+    </w:p>
+    <w:p>
+      <w:r>
+        <w:t>sehir_id</w:t>
+      </w:r>
+    </w:p>
+    <w:p>
       <w:r>
         <w:t>il</w:t>
       </w:r>
-      <w:proofErr w:type="gramEnd"/>
-    </w:p>
-    <w:p>
-      <w:proofErr w:type="gramStart"/>
+    </w:p>
+    <w:p>
       <w:r>
         <w:t>ilçe</w:t>
       </w:r>
-      <w:proofErr w:type="gramEnd"/>
-    </w:p>
+    </w:p>
+    <w:p/>
+    <w:p/>
+    <w:p/>
     <w:p>
       <w:pPr>
         <w:rPr>
@@ -328,32 +1888,19 @@
           <w:szCs w:val="28"/>
           <w:highlight w:val="yellow"/>
         </w:rPr>
+        <w:lastRenderedPageBreak/>
         <w:t>Kategoriler</w:t>
       </w:r>
     </w:p>
     <w:p>
-      <w:proofErr w:type="spellStart"/>
-      <w:proofErr w:type="gramStart"/>
-      <w:r>
-        <w:t>kategori</w:t>
-      </w:r>
-      <w:proofErr w:type="gramEnd"/>
-      <w:r>
-        <w:t>_id</w:t>
-      </w:r>
-      <w:proofErr w:type="spellEnd"/>
-    </w:p>
-    <w:p>
-      <w:proofErr w:type="spellStart"/>
-      <w:proofErr w:type="gramStart"/>
-      <w:r>
-        <w:t>kategori</w:t>
-      </w:r>
-      <w:proofErr w:type="gramEnd"/>
-      <w:r>
-        <w:t>_name</w:t>
-      </w:r>
-      <w:proofErr w:type="spellEnd"/>
+      <w:r>
+        <w:t>kategori_id</w:t>
+      </w:r>
+    </w:p>
+    <w:p>
+      <w:r>
+        <w:t>kategori_name</w:t>
+      </w:r>
     </w:p>
     <w:p/>
     <w:p/>
@@ -369,7 +1916,6 @@
           <w:highlight w:val="yellow"/>
         </w:rPr>
       </w:pPr>
-      <w:proofErr w:type="spellStart"/>
       <w:r>
         <w:rPr>
           <w:b/>
@@ -378,59 +1924,29 @@
           <w:szCs w:val="28"/>
           <w:highlight w:val="yellow"/>
         </w:rPr>
-        <w:lastRenderedPageBreak/>
         <w:t>Galeri_Table</w:t>
       </w:r>
-      <w:proofErr w:type="spellEnd"/>
-    </w:p>
-    <w:p>
-      <w:proofErr w:type="spellStart"/>
-      <w:proofErr w:type="gramStart"/>
-      <w:r>
-        <w:t>galeri</w:t>
-      </w:r>
-      <w:proofErr w:type="gramEnd"/>
-      <w:r>
-        <w:t>_id</w:t>
-      </w:r>
-      <w:proofErr w:type="spellEnd"/>
-    </w:p>
-    <w:p>
-      <w:proofErr w:type="spellStart"/>
-      <w:proofErr w:type="gramStart"/>
-      <w:r>
-        <w:t>usta</w:t>
-      </w:r>
-      <w:proofErr w:type="gramEnd"/>
-      <w:r>
-        <w:t>_id</w:t>
-      </w:r>
-      <w:proofErr w:type="spellEnd"/>
-      <w:r>
-        <w:t xml:space="preserve"> (</w:t>
-      </w:r>
-      <w:proofErr w:type="spellStart"/>
-      <w:r>
-        <w:t>Usta_Table'a</w:t>
-      </w:r>
-      <w:proofErr w:type="spellEnd"/>
-      <w:r>
-        <w:t xml:space="preserve"> referans)</w:t>
-      </w:r>
-    </w:p>
-    <w:p>
-      <w:proofErr w:type="spellStart"/>
-      <w:proofErr w:type="gramStart"/>
-      <w:r>
-        <w:t>galeri</w:t>
-      </w:r>
-      <w:proofErr w:type="gramEnd"/>
-      <w:r>
-        <w:t>_detayları</w:t>
-      </w:r>
-      <w:proofErr w:type="spellEnd"/>
-    </w:p>
-    <w:p/>
+    </w:p>
+    <w:p>
+      <w:r>
+        <w:t>galeri_id</w:t>
+      </w:r>
+    </w:p>
+    <w:p>
+      <w:r>
+        <w:t>usta_id (Usta_Table'a referans)</w:t>
+      </w:r>
+    </w:p>
+    <w:p>
+      <w:r>
+        <w:t>galeri_detayları</w:t>
+      </w:r>
+    </w:p>
+    <w:p>
+      <w:r>
+        <w:t>s</w:t>
+      </w:r>
+    </w:p>
     <w:p>
       <w:pPr>
         <w:rPr>
@@ -441,7 +1957,6 @@
           <w:highlight w:val="yellow"/>
         </w:rPr>
       </w:pPr>
-      <w:proofErr w:type="spellStart"/>
       <w:r>
         <w:rPr>
           <w:b/>
@@ -452,54 +1967,21 @@
         </w:rPr>
         <w:t>Değerlendirme_Table</w:t>
       </w:r>
-      <w:proofErr w:type="spellEnd"/>
-    </w:p>
-    <w:p>
-      <w:proofErr w:type="spellStart"/>
-      <w:proofErr w:type="gramStart"/>
-      <w:r>
-        <w:t>degerlendirme</w:t>
-      </w:r>
-      <w:proofErr w:type="gramEnd"/>
-      <w:r>
-        <w:t>_id</w:t>
-      </w:r>
-      <w:proofErr w:type="spellEnd"/>
-    </w:p>
-    <w:p>
-      <w:proofErr w:type="spellStart"/>
-      <w:proofErr w:type="gramStart"/>
-      <w:r>
-        <w:t>usta</w:t>
-      </w:r>
-      <w:proofErr w:type="gramEnd"/>
-      <w:r>
-        <w:t>_id</w:t>
-      </w:r>
-      <w:proofErr w:type="spellEnd"/>
-      <w:r>
-        <w:t xml:space="preserve"> (</w:t>
-      </w:r>
-      <w:proofErr w:type="spellStart"/>
-      <w:r>
-        <w:t>Usta_Table'a</w:t>
-      </w:r>
-      <w:proofErr w:type="spellEnd"/>
-      <w:r>
-        <w:t xml:space="preserve"> referans)</w:t>
-      </w:r>
-    </w:p>
-    <w:p>
-      <w:proofErr w:type="spellStart"/>
-      <w:proofErr w:type="gramStart"/>
-      <w:r>
-        <w:t>degerlendirme</w:t>
-      </w:r>
-      <w:proofErr w:type="gramEnd"/>
-      <w:r>
-        <w:t>_detayları</w:t>
-      </w:r>
-      <w:proofErr w:type="spellEnd"/>
+    </w:p>
+    <w:p>
+      <w:r>
+        <w:t>degerlendirme_id</w:t>
+      </w:r>
+    </w:p>
+    <w:p>
+      <w:r>
+        <w:t>usta_id (Usta_Table'a referans)</w:t>
+      </w:r>
+    </w:p>
+    <w:p>
+      <w:r>
+        <w:t>degerlendirme_detayları</w:t>
+      </w:r>
     </w:p>
     <w:p/>
     <w:p>
@@ -512,7 +1994,6 @@
           <w:highlight w:val="yellow"/>
         </w:rPr>
       </w:pPr>
-      <w:proofErr w:type="spellStart"/>
       <w:r>
         <w:rPr>
           <w:b/>
@@ -523,54 +2004,21 @@
         </w:rPr>
         <w:t>Yorumlar_Table</w:t>
       </w:r>
-      <w:proofErr w:type="spellEnd"/>
-    </w:p>
-    <w:p>
-      <w:proofErr w:type="spellStart"/>
-      <w:proofErr w:type="gramStart"/>
-      <w:r>
-        <w:t>yorum</w:t>
-      </w:r>
-      <w:proofErr w:type="gramEnd"/>
-      <w:r>
-        <w:t>_id</w:t>
-      </w:r>
-      <w:proofErr w:type="spellEnd"/>
-    </w:p>
-    <w:p>
-      <w:proofErr w:type="spellStart"/>
-      <w:proofErr w:type="gramStart"/>
-      <w:r>
-        <w:t>usta</w:t>
-      </w:r>
-      <w:proofErr w:type="gramEnd"/>
-      <w:r>
-        <w:t>_id</w:t>
-      </w:r>
-      <w:proofErr w:type="spellEnd"/>
-      <w:r>
-        <w:t xml:space="preserve"> (</w:t>
-      </w:r>
-      <w:proofErr w:type="spellStart"/>
-      <w:r>
-        <w:t>Usta_Table'a</w:t>
-      </w:r>
-      <w:proofErr w:type="spellEnd"/>
-      <w:r>
-        <w:t xml:space="preserve"> referans)</w:t>
-      </w:r>
-    </w:p>
-    <w:p>
-      <w:proofErr w:type="spellStart"/>
-      <w:proofErr w:type="gramStart"/>
-      <w:r>
-        <w:t>yorum</w:t>
-      </w:r>
-      <w:proofErr w:type="gramEnd"/>
-      <w:r>
-        <w:t>_detayları</w:t>
-      </w:r>
-      <w:proofErr w:type="spellEnd"/>
+    </w:p>
+    <w:p>
+      <w:r>
+        <w:t>yorum_id</w:t>
+      </w:r>
+    </w:p>
+    <w:p>
+      <w:r>
+        <w:t>usta_id (Usta_Table'a referans)</w:t>
+      </w:r>
+    </w:p>
+    <w:p>
+      <w:r>
+        <w:t>yorum_detayları</w:t>
+      </w:r>
     </w:p>
     <w:sectPr>
       <w:pgSz w:w="11906" w:h="16838"/>
@@ -1008,6 +2456,26 @@
     <w:semiHidden/>
     <w:unhideWhenUsed/>
   </w:style>
+  <w:style w:type="character" w:customStyle="1" w:styleId="model">
+    <w:name w:val="model"/>
+    <w:basedOn w:val="VarsaylanParagrafYazTipi"/>
+    <w:rsid w:val="00DE58A9"/>
+  </w:style>
+  <w:style w:type="character" w:customStyle="1" w:styleId="prop-type">
+    <w:name w:val="prop-type"/>
+    <w:basedOn w:val="VarsaylanParagrafYazTipi"/>
+    <w:rsid w:val="00DE58A9"/>
+  </w:style>
+  <w:style w:type="character" w:customStyle="1" w:styleId="property">
+    <w:name w:val="property"/>
+    <w:basedOn w:val="VarsaylanParagrafYazTipi"/>
+    <w:rsid w:val="00DE58A9"/>
+  </w:style>
+  <w:style w:type="character" w:customStyle="1" w:styleId="prop-format">
+    <w:name w:val="prop-format"/>
+    <w:basedOn w:val="VarsaylanParagrafYazTipi"/>
+    <w:rsid w:val="00DE58A9"/>
+  </w:style>
 </w:styles>
 </file>
 

</xml_diff>